<commit_message>
Update CB tool doc
Added a note that tool can be only be used if land is assessed at the same rate.
</commit_message>
<xml_diff>
--- a/MA-CB.docx
+++ b/MA-CB.docx
@@ -51,6 +51,30 @@
         </w:rPr>
         <w:t>This tool can be used to pro-rate the real estate taxes in the case where the taxpayer has more than one acre of land.</w:t>
       </w:r>
+    </w:p>
+    <w:p>
+      <w:pPr>
+        <w:rPr>
+          <w:sz w:val="28"/>
+          <w:szCs w:val="28"/>
+        </w:rPr>
+      </w:pPr>
+      <w:r>
+        <w:rPr>
+          <w:sz w:val="28"/>
+          <w:szCs w:val="28"/>
+        </w:rPr>
+        <w:t>Note that the tool may only</w:t>
+      </w:r>
+      <w:r>
+        <w:rPr>
+          <w:sz w:val="28"/>
+          <w:szCs w:val="28"/>
+        </w:rPr>
+        <w:t xml:space="preserve"> be used if the land is assessed at the same rate.</w:t>
+      </w:r>
+      <w:bookmarkStart w:id="0" w:name="_GoBack"/>
+      <w:bookmarkEnd w:id="0"/>
     </w:p>
     <w:p>
       <w:pPr>
@@ -208,8 +232,6 @@
         </w:rPr>
         <w:t>.</w:t>
       </w:r>
-      <w:bookmarkStart w:id="0" w:name="_GoBack"/>
-      <w:bookmarkEnd w:id="0"/>
     </w:p>
     <w:p>
       <w:pPr>
@@ -289,7 +311,23 @@
           <w:sz w:val="28"/>
           <w:szCs w:val="28"/>
         </w:rPr>
-        <w:t>Print out a copy of the calculator for the taxpayer’s records and for the quality reviewer.</w:t>
+        <w:t xml:space="preserve">Print out a copy of the calculator for the taxpayer’s records and for the quality </w:t>
+      </w:r>
+      <w:proofErr w:type="gramStart"/>
+      <w:r>
+        <w:rPr>
+          <w:sz w:val="28"/>
+          <w:szCs w:val="28"/>
+        </w:rPr>
+        <w:t>reviewer</w:t>
+      </w:r>
+      <w:proofErr w:type="gramEnd"/>
+      <w:r>
+        <w:rPr>
+          <w:sz w:val="28"/>
+          <w:szCs w:val="28"/>
+        </w:rPr>
+        <w:t>.</w:t>
       </w:r>
     </w:p>
     <w:sectPr>

</xml_diff>